<commit_message>
emai to the consulate then to the foreign minister
</commit_message>
<xml_diff>
--- a/BookOfRenagul/BookOfRenagul_hu.docx
+++ b/BookOfRenagul/BookOfRenagul_hu.docx
@@ -579,65 +579,21 @@
                 <w:b/>
                 <w:bCs/>
               </w:rPr>
-              <w:t xml:space="preserve">Renagul 2018-ban eltűnik, családja 2 évre elveszíti </w:t>
+              <w:t>Renagul 2018-ban eltűnik, családja 2 évre elveszíti vele a kapcsolatot vele</w:t>
             </w:r>
             <w:r>
               <w:rPr>
                 <w:rFonts w:ascii="Open Sans" w:hAnsi="Open Sans" w:cs="Open Sans"/>
-                <w:b/>
-                <w:bCs/>
-              </w:rPr>
-              <w:t xml:space="preserve">vele </w:t>
-            </w:r>
+              </w:rPr>
+              <w:t xml:space="preserve">. Később megtudják, hogy Renagult törvényellenesen fogva tartották egy koncentrációs táborban. Ezalatt a 2 éves időszak alatt a kínai kormány soha nem értesíti családját Renagul hollétéről, ami a kínai büntetőeljárási törvény szerint </w:t>
+            </w:r>
+            <w:bookmarkStart w:id="0" w:name="_GoBack"/>
+            <w:bookmarkEnd w:id="0"/>
             <w:r>
               <w:rPr>
                 <w:rFonts w:ascii="Open Sans" w:hAnsi="Open Sans" w:cs="Open Sans"/>
-                <w:b/>
-                <w:bCs/>
-              </w:rPr>
-              <w:t>a kapcsolatot vele</w:t>
-            </w:r>
-            <w:r>
-              <w:rPr>
-                <w:rFonts w:ascii="Open Sans" w:hAnsi="Open Sans" w:cs="Open Sans"/>
-              </w:rPr>
-              <w:t>. Később megtudják, hogy Renagult törvényellenes</w:t>
-            </w:r>
-            <w:r>
-              <w:rPr>
-                <w:rFonts w:ascii="Open Sans" w:hAnsi="Open Sans" w:cs="Open Sans"/>
-              </w:rPr>
-              <w:t>en fogva tartották</w:t>
-            </w:r>
-            <w:r>
-              <w:rPr>
-                <w:rFonts w:ascii="Open Sans" w:hAnsi="Open Sans" w:cs="Open Sans"/>
-              </w:rPr>
-              <w:t xml:space="preserve"> egy koncentrációs táborban. E</w:t>
-            </w:r>
-            <w:r>
-              <w:rPr>
-                <w:rFonts w:ascii="Open Sans" w:hAnsi="Open Sans" w:cs="Open Sans"/>
-              </w:rPr>
-              <w:t>zalatt</w:t>
-            </w:r>
-            <w:r>
-              <w:rPr>
-                <w:rFonts w:ascii="Open Sans" w:hAnsi="Open Sans" w:cs="Open Sans"/>
-              </w:rPr>
-              <w:t xml:space="preserve"> a 2 éves időszak</w:t>
-            </w:r>
-            <w:r>
-              <w:rPr>
-                <w:rFonts w:ascii="Open Sans" w:hAnsi="Open Sans" w:cs="Open Sans"/>
-              </w:rPr>
-              <w:t xml:space="preserve"> alatt</w:t>
-            </w:r>
-            <w:r>
-              <w:rPr>
-                <w:rFonts w:ascii="Open Sans" w:hAnsi="Open Sans" w:cs="Open Sans"/>
-              </w:rPr>
-              <w:t xml:space="preserve"> a kínai kormány soha nem értesíti családját Renagul hollétéről, ami a kínai büntetőeljárási törvény szerint ismét törvényellenes.</w:t>
+              </w:rPr>
+              <w:t>törvényellenes.</w:t>
             </w:r>
           </w:p>
         </w:tc>
@@ -723,23 +679,7 @@
                 <w:b/>
                 <w:bCs/>
               </w:rPr>
-              <w:t>K</w:t>
-            </w:r>
-            <w:r>
-              <w:rPr>
-                <w:rFonts w:cs="Open Sans"/>
-                <w:b/>
-                <w:bCs/>
-              </w:rPr>
-              <w:t>albinur Gheni közzéteszi vallomását a Twitteren, és segítsé</w:t>
-            </w:r>
-            <w:r>
-              <w:rPr>
-                <w:rFonts w:cs="Open Sans"/>
-                <w:b/>
-                <w:bCs/>
-              </w:rPr>
-              <w:t>get kér nővére kiszabadításához</w:t>
+              <w:t>Kalbinur Gheni közzéteszi vallomását a Twitteren, és segítséget kér nővére kiszabadításához</w:t>
             </w:r>
             <w:r>
               <w:rPr>
@@ -854,63 +794,7 @@
                 <w:b/>
                 <w:bCs/>
               </w:rPr>
-              <w:t xml:space="preserve">Csom Gyula </w:t>
-            </w:r>
-            <w:r>
-              <w:rPr>
-                <w:rFonts w:cs="Open Sans"/>
-                <w:b/>
-                <w:bCs/>
-              </w:rPr>
-              <w:t>e-mailben megkeresi</w:t>
-            </w:r>
-            <w:r>
-              <w:rPr>
-                <w:rFonts w:cs="Open Sans"/>
-                <w:b/>
-                <w:bCs/>
-              </w:rPr>
-              <w:t xml:space="preserve"> a </w:t>
-            </w:r>
-            <w:r>
-              <w:rPr>
-                <w:rFonts w:cs="Open Sans"/>
-                <w:b/>
-                <w:bCs/>
-              </w:rPr>
-              <w:t>Kína</w:t>
-            </w:r>
-            <w:r>
-              <w:rPr>
-                <w:rFonts w:cs="Open Sans"/>
-                <w:b/>
-                <w:bCs/>
-              </w:rPr>
-              <w:t xml:space="preserve"> magyar</w:t>
-            </w:r>
-            <w:r>
-              <w:rPr>
-                <w:rFonts w:cs="Open Sans"/>
-                <w:b/>
-                <w:bCs/>
-              </w:rPr>
-              <w:t>országi</w:t>
-            </w:r>
-            <w:r>
-              <w:rPr>
-                <w:rFonts w:cs="Open Sans"/>
-                <w:b/>
-                <w:bCs/>
-              </w:rPr>
-              <w:t xml:space="preserve"> konzulátus</w:t>
-            </w:r>
-            <w:r>
-              <w:rPr>
-                <w:rFonts w:cs="Open Sans"/>
-                <w:b/>
-                <w:bCs/>
-              </w:rPr>
-              <w:t>át</w:t>
+              <w:t>Csom Gyula e-mailben megkeresi a Kína magyarországi konzulátusát</w:t>
             </w:r>
             <w:r>
               <w:rPr>
@@ -1021,79 +905,7 @@
                 <w:b/>
                 <w:bCs/>
               </w:rPr>
-              <w:t>Kína</w:t>
-            </w:r>
-            <w:r>
-              <w:rPr>
-                <w:rFonts w:cs="Open Sans"/>
-                <w:b/>
-                <w:bCs/>
-              </w:rPr>
-              <w:t xml:space="preserve"> </w:t>
-            </w:r>
-            <w:r>
-              <w:rPr>
-                <w:rFonts w:cs="Open Sans"/>
-                <w:b/>
-                <w:bCs/>
-              </w:rPr>
-              <w:t>magyarországi</w:t>
-            </w:r>
-            <w:r>
-              <w:rPr>
-                <w:rFonts w:cs="Open Sans"/>
-                <w:b/>
-                <w:bCs/>
-              </w:rPr>
-              <w:t xml:space="preserve"> konzulátus</w:t>
-            </w:r>
-            <w:r>
-              <w:rPr>
-                <w:rFonts w:cs="Open Sans"/>
-                <w:b/>
-                <w:bCs/>
-              </w:rPr>
-              <w:t>a</w:t>
-            </w:r>
-            <w:r>
-              <w:rPr>
-                <w:rFonts w:cs="Open Sans"/>
-                <w:b/>
-                <w:bCs/>
-              </w:rPr>
-              <w:t xml:space="preserve"> a harmadik e-mail</w:t>
-            </w:r>
-            <w:r>
-              <w:rPr>
-                <w:rFonts w:cs="Open Sans"/>
-                <w:b/>
-                <w:bCs/>
-              </w:rPr>
-              <w:t xml:space="preserve"> megkeresés</w:t>
-            </w:r>
-            <w:r>
-              <w:rPr>
-                <w:rFonts w:cs="Open Sans"/>
-                <w:b/>
-                <w:bCs/>
-              </w:rPr>
-              <w:t>re</w:t>
-            </w:r>
-            <w:r>
-              <w:rPr>
-                <w:rFonts w:cs="Open Sans"/>
-                <w:b/>
-                <w:bCs/>
-              </w:rPr>
-              <w:t xml:space="preserve"> </w:t>
-            </w:r>
-            <w:r>
-              <w:rPr>
-                <w:rFonts w:cs="Open Sans"/>
-                <w:b/>
-                <w:bCs/>
-              </w:rPr>
-              <w:t>válaszol, és azt javasolja, hogy a család kövesse a szokásos eljárást, és jelentse eltűnését a rendőrségen</w:t>
+              <w:t>Kína magyarországi konzulátusa a harmadik e-mail megkeresésre válaszol, és azt javasolja, hogy a család kövesse a szokásos eljárást, és jelentse eltűnését a rendőrségen</w:t>
             </w:r>
             <w:r>
               <w:rPr>
@@ -1105,37 +917,13 @@
               <w:rPr>
                 <w:rFonts w:cs="Open Sans"/>
               </w:rPr>
-              <w:t xml:space="preserve">Helló. Fogalmunk sincs arról, amit mondott. Ha a családja </w:t>
-            </w:r>
-            <w:r>
-              <w:rPr>
-                <w:rFonts w:cs="Open Sans"/>
-              </w:rPr>
-              <w:t xml:space="preserve">egy </w:t>
-            </w:r>
-            <w:r>
-              <w:rPr>
-                <w:rFonts w:cs="Open Sans"/>
-              </w:rPr>
-              <w:t>eltűnt családtagot keres, akkor jelentenie kell a helyi rendőrségnek.</w:t>
-            </w:r>
-            <w:r>
-              <w:rPr>
-                <w:rFonts w:cs="Open Sans"/>
-              </w:rPr>
-              <w:t xml:space="preserve">" Emlékezzünk vissza, hogy a kínai kormány soha nem értesítette Renagul családját </w:t>
-            </w:r>
-            <w:r>
-              <w:rPr>
-                <w:rFonts w:cs="Open Sans"/>
-              </w:rPr>
-              <w:t xml:space="preserve">a </w:t>
-            </w:r>
-            <w:r>
-              <w:rPr>
-                <w:rFonts w:cs="Open Sans"/>
-              </w:rPr>
-              <w:t>tartózkodási helyéről 2018 és 2020 között</w:t>
+              <w:t>Helló. Fogalmunk sincs arról, amit mondott. Ha a családja egy eltűnt családtagot keres, akkor jelentenie kell a helyi rendőrségnek.</w:t>
+            </w:r>
+            <w:r>
+              <w:rPr>
+                <w:rFonts w:cs="Open Sans"/>
+              </w:rPr>
+              <w:t>" Emlékezzünk vissza, hogy a kínai kormány soha nem értesítette Renagul családját a tartózkodási helyéről 2018 és 2020 között</w:t>
             </w:r>
             <w:r>
               <w:rPr>
@@ -1229,25 +1017,7 @@
               <w:rPr>
                 <w:rFonts w:ascii="Open Sans" w:hAnsi="Open Sans" w:cs="Open Sans"/>
               </w:rPr>
-              <w:t>közli</w:t>
-            </w:r>
-            <w:r>
-              <w:rPr>
-                <w:rFonts w:ascii="Open Sans" w:hAnsi="Open Sans" w:cs="Open Sans"/>
-              </w:rPr>
-              <w:t xml:space="preserve"> velük, hogy a család a szokásos eljárást követte, </w:t>
-            </w:r>
-            <w:r>
-              <w:rPr>
-                <w:rFonts w:ascii="Open Sans" w:hAnsi="Open Sans" w:cs="Open Sans"/>
-              </w:rPr>
-              <w:t>azonban</w:t>
-            </w:r>
-            <w:r>
-              <w:rPr>
-                <w:rFonts w:ascii="Open Sans" w:hAnsi="Open Sans" w:cs="Open Sans"/>
-              </w:rPr>
-              <w:t xml:space="preserve"> a rendőrség nem volt hajlandó megosztani velük az információkat.</w:t>
+              <w:t>közli velük, hogy a család a szokásos eljárást követte, azonban a rendőrség nem volt hajlandó megosztani velük az információkat.</w:t>
             </w:r>
           </w:p>
         </w:tc>
@@ -1364,15 +1134,7 @@
                 <w:szCs w:val="24"/>
                 <w:lang w:eastAsia="hu-HU"/>
               </w:rPr>
-              <w:t xml:space="preserve"> </w:t>
-            </w:r>
-            <w:r>
-              <w:rPr>
-                <w:rFonts w:eastAsia="Times New Roman" w:cs="Open Sans"/>
-                <w:szCs w:val="24"/>
-                <w:lang w:eastAsia="hu-HU"/>
-              </w:rPr>
-              <w:t>Dec</w:t>
+              <w:t xml:space="preserve"> Dec</w:t>
             </w:r>
           </w:p>
         </w:tc>
@@ -1986,23 +1748,7 @@
                 <w:szCs w:val="24"/>
                 <w:lang w:eastAsia="hu-HU"/>
               </w:rPr>
-              <w:t>"Renagul Ghenit 2 évvel ezelőtt őrizetbe</w:t>
-            </w:r>
-            <w:r>
-              <w:rPr>
-                <w:rFonts w:eastAsia="Times New Roman" w:cs="Open Sans"/>
-                <w:szCs w:val="24"/>
-                <w:lang w:eastAsia="hu-HU"/>
-              </w:rPr>
-              <w:t xml:space="preserve"> </w:t>
-            </w:r>
-            <w:r>
-              <w:rPr>
-                <w:rFonts w:eastAsia="Times New Roman" w:cs="Open Sans"/>
-                <w:szCs w:val="24"/>
-                <w:lang w:eastAsia="hu-HU"/>
-              </w:rPr>
-              <w:t>vették, de a hatóságok soha nem értesítették családját az őrizet</w:t>
+              <w:t>"Renagul Ghenit 2 évvel ezelőtt őrizetbe vették, de a hatóságok soha nem értesítették családját az őrizet</w:t>
             </w:r>
             <w:r>
               <w:rPr>
@@ -2111,67 +1857,7 @@
               <w:rPr>
                 <w:rFonts w:cs="Open Sans"/>
               </w:rPr>
-              <w:t xml:space="preserve">A </w:t>
-            </w:r>
-            <w:r>
-              <w:rPr>
-                <w:rFonts w:cs="Open Sans"/>
-              </w:rPr>
-              <w:t>közelmúltban a helyi hatóságok meglátogatták</w:t>
-            </w:r>
-            <w:r>
-              <w:rPr>
-                <w:rFonts w:cs="Open Sans"/>
-              </w:rPr>
-              <w:t xml:space="preserve"> családjá, hogy szóban tájékoztassák arról, hogy lányát 7 évre ítélték imádkozásért, </w:t>
-            </w:r>
-            <w:r>
-              <w:rPr>
-                <w:rFonts w:cs="Open Sans"/>
-              </w:rPr>
-              <w:t xml:space="preserve">amiért </w:t>
-            </w:r>
-            <w:r>
-              <w:rPr>
-                <w:rFonts w:cs="Open Sans"/>
-              </w:rPr>
-              <w:t xml:space="preserve">2013-ban </w:t>
-            </w:r>
-            <w:r>
-              <w:rPr>
-                <w:rFonts w:cs="Open Sans"/>
-              </w:rPr>
-              <w:t xml:space="preserve">imádkozott, miután édesapja </w:t>
-            </w:r>
-            <w:r>
-              <w:rPr>
-                <w:rFonts w:cs="Open Sans"/>
-              </w:rPr>
-              <w:t xml:space="preserve">elhunyt, és további 10 évre ítélték vallási könyv birtoklása miatt. </w:t>
-            </w:r>
-            <w:r>
-              <w:rPr>
-                <w:rFonts w:cs="Open Sans"/>
-              </w:rPr>
-              <w:t>B</w:t>
-            </w:r>
-            <w:r>
-              <w:rPr>
-                <w:rFonts w:cs="Open Sans"/>
-              </w:rPr>
-              <w:t xml:space="preserve">írósági végzésről </w:t>
-            </w:r>
-            <w:r>
-              <w:rPr>
-                <w:rFonts w:cs="Open Sans"/>
-              </w:rPr>
-              <w:t>ez esetben sem adtak át</w:t>
-            </w:r>
-            <w:r>
-              <w:rPr>
-                <w:rFonts w:cs="Open Sans"/>
-              </w:rPr>
-              <w:t xml:space="preserve"> hivatalos papírt.</w:t>
+              <w:t>A közelmúltban a helyi hatóságok meglátogatták családjá, hogy szóban tájékoztassák arról, hogy lányát 7 évre ítélték imádkozásért, amiért 2013-ban imádkozott, miután édesapja elhunyt, és további 10 évre ítélték vallási könyv birtoklása miatt. Bírósági végzésről ez esetben sem adtak át hivatalos papírt.</w:t>
             </w:r>
             <w:r>
               <w:rPr>
@@ -2203,79 +1889,7 @@
               <w:rPr>
                 <w:rFonts w:ascii="Open Sans" w:hAnsi="Open Sans" w:cs="Open Sans"/>
               </w:rPr>
-              <w:t xml:space="preserve">Ha </w:t>
-            </w:r>
-            <w:r>
-              <w:rPr>
-                <w:rFonts w:ascii="Open Sans" w:hAnsi="Open Sans" w:cs="Open Sans"/>
-              </w:rPr>
-              <w:t>hihetünk annak</w:t>
-            </w:r>
-            <w:r>
-              <w:rPr>
-                <w:rFonts w:ascii="Open Sans" w:hAnsi="Open Sans" w:cs="Open Sans"/>
-              </w:rPr>
-              <w:t xml:space="preserve">, amit a helyi </w:t>
-            </w:r>
-            <w:r>
-              <w:rPr>
-                <w:rFonts w:ascii="Open Sans" w:hAnsi="Open Sans" w:cs="Open Sans"/>
-              </w:rPr>
-              <w:t xml:space="preserve">hatóságok </w:t>
-            </w:r>
-            <w:r>
-              <w:rPr>
-                <w:rFonts w:ascii="Open Sans" w:hAnsi="Open Sans" w:cs="Open Sans"/>
-              </w:rPr>
-              <w:t>mondtak Renagul Gheni családjának, akkor illegálisan vették</w:t>
-            </w:r>
-            <w:r>
-              <w:rPr>
-                <w:rFonts w:ascii="Open Sans" w:hAnsi="Open Sans" w:cs="Open Sans"/>
-              </w:rPr>
-              <w:t xml:space="preserve"> őt</w:t>
-            </w:r>
-            <w:r>
-              <w:rPr>
-                <w:rFonts w:ascii="Open Sans" w:hAnsi="Open Sans" w:cs="Open Sans"/>
-              </w:rPr>
-              <w:t xml:space="preserve"> őrizetbe és ítélték el - mivel az Alkotmány 36. cikke szerint: "Egyetlen állami szerv, társadalmi szervezet vagy egyén sem kényszerítheti az állampolgárokat arra, hogy higgyenek vagy ne higgyenek </w:t>
-            </w:r>
-            <w:r>
-              <w:rPr>
-                <w:rFonts w:ascii="Open Sans" w:hAnsi="Open Sans" w:cs="Open Sans"/>
-              </w:rPr>
-              <w:t>valamely</w:t>
-            </w:r>
-            <w:r>
-              <w:rPr>
-                <w:rFonts w:ascii="Open Sans" w:hAnsi="Open Sans" w:cs="Open Sans"/>
-              </w:rPr>
-              <w:t xml:space="preserve"> vallás</w:t>
-            </w:r>
-            <w:r>
-              <w:rPr>
-                <w:rFonts w:ascii="Open Sans" w:hAnsi="Open Sans" w:cs="Open Sans"/>
-              </w:rPr>
-              <w:t>ban</w:t>
-            </w:r>
-            <w:r>
-              <w:rPr>
-                <w:rFonts w:ascii="Open Sans" w:hAnsi="Open Sans" w:cs="Open Sans"/>
-              </w:rPr>
-              <w:t xml:space="preserve">, és nem tehetnek hátrányos megkülönböztetést olyan állampolgárokkal szemben, akik </w:t>
-            </w:r>
-            <w:r>
-              <w:rPr>
-                <w:rFonts w:ascii="Open Sans" w:hAnsi="Open Sans" w:cs="Open Sans"/>
-              </w:rPr>
-              <w:t>valamely</w:t>
-            </w:r>
-            <w:r>
-              <w:rPr>
-                <w:rFonts w:ascii="Open Sans" w:hAnsi="Open Sans" w:cs="Open Sans"/>
-              </w:rPr>
-              <w:t xml:space="preserve"> vallásban hisznek vagy nem hisznek.</w:t>
+              <w:t>Ha hihetünk annak, amit a helyi hatóságok mondtak Renagul Gheni családjának, akkor illegálisan vették őt őrizetbe és ítélték el - mivel az Alkotmány 36. cikke szerint: "Egyetlen állami szerv, társadalmi szervezet vagy egyén sem kényszerítheti az állampolgárokat arra, hogy higgyenek vagy ne higgyenek valamely vallásban, és nem tehetnek hátrányos megkülönböztetést olyan állampolgárokkal szemben, akik valamely vallásban hisznek vagy nem hisznek.</w:t>
             </w:r>
             <w:r>
               <w:rPr>
@@ -2294,67 +1908,7 @@
               <w:rPr>
                 <w:rFonts w:ascii="Open Sans" w:hAnsi="Open Sans" w:cs="Open Sans"/>
               </w:rPr>
-              <w:t>Remélem azonban, hogy a helyi hatóságok által nyújtott információk helytelenek voltak, és Renagul Gheni-t nem</w:t>
-            </w:r>
-            <w:r>
-              <w:rPr>
-                <w:rFonts w:ascii="Open Sans" w:hAnsi="Open Sans" w:cs="Open Sans"/>
-              </w:rPr>
-              <w:t xml:space="preserve"> </w:t>
-            </w:r>
-            <w:r>
-              <w:rPr>
-                <w:rFonts w:ascii="Open Sans" w:hAnsi="Open Sans" w:cs="Open Sans"/>
-              </w:rPr>
-              <w:t xml:space="preserve">illegálisan tartóztatták le. Remélem, azonban a hivatalos bírósági végzés bemutatásáig nem </w:t>
-            </w:r>
-            <w:r>
-              <w:rPr>
-                <w:rFonts w:ascii="Open Sans" w:hAnsi="Open Sans" w:cs="Open Sans"/>
-              </w:rPr>
-              <w:t>ki</w:t>
-            </w:r>
-            <w:r>
-              <w:rPr>
-                <w:rFonts w:ascii="Open Sans" w:hAnsi="Open Sans" w:cs="Open Sans"/>
-              </w:rPr>
-              <w:t>zárhat</w:t>
-            </w:r>
-            <w:r>
-              <w:rPr>
-                <w:rFonts w:ascii="Open Sans" w:hAnsi="Open Sans" w:cs="Open Sans"/>
-              </w:rPr>
-              <w:t>ó</w:t>
-            </w:r>
-            <w:r>
-              <w:rPr>
-                <w:rFonts w:ascii="Open Sans" w:hAnsi="Open Sans" w:cs="Open Sans"/>
-              </w:rPr>
-              <w:t xml:space="preserve"> annak lehetőség</w:t>
-            </w:r>
-            <w:r>
-              <w:rPr>
-                <w:rFonts w:ascii="Open Sans" w:hAnsi="Open Sans" w:cs="Open Sans"/>
-              </w:rPr>
-              <w:t>e</w:t>
-            </w:r>
-            <w:r>
-              <w:rPr>
-                <w:rFonts w:ascii="Open Sans" w:hAnsi="Open Sans" w:cs="Open Sans"/>
-              </w:rPr>
-              <w:t>, hogy a helyi hatóságok igazat mondtak, és Renagul Gheni-t illegálisan vették</w:t>
-            </w:r>
-            <w:r>
-              <w:rPr>
-                <w:rFonts w:ascii="Open Sans" w:hAnsi="Open Sans" w:cs="Open Sans"/>
-              </w:rPr>
-              <w:t xml:space="preserve"> </w:t>
-            </w:r>
-            <w:r>
-              <w:rPr>
-                <w:rFonts w:ascii="Open Sans" w:hAnsi="Open Sans" w:cs="Open Sans"/>
-              </w:rPr>
-              <w:t xml:space="preserve">őrizetbe. Valójában nem </w:t>
+              <w:t xml:space="preserve">Remélem azonban, hogy a helyi hatóságok által nyújtott információk helytelenek voltak, és Renagul Gheni-t nem illegálisan tartóztatták le. Remélem, azonban a hivatalos bírósági végzés bemutatásáig nem kizárható annak lehetősége, hogy a helyi hatóságok igazat mondtak, és Renagul Gheni-t illegálisan vették őrizetbe. Valójában nem </w:t>
             </w:r>
             <w:r>
               <w:rPr>
@@ -2417,146 +1971,14 @@
               <w:rPr>
                 <w:rFonts w:cs="Open Sans"/>
               </w:rPr>
-              <w:t xml:space="preserve">A jogállamiságot tiszteletben tartó jogalapú rendszernek ennek megfelelően </w:t>
-            </w:r>
-            <w:r>
-              <w:rPr>
-                <w:rFonts w:cs="Open Sans"/>
-              </w:rPr>
-              <w:t xml:space="preserve">is </w:t>
-            </w:r>
-            <w:r>
-              <w:rPr>
-                <w:rFonts w:cs="Open Sans"/>
-              </w:rPr>
-              <w:t xml:space="preserve">kell működnie, és az állami szerveknek is alá kell vetniük magukat a törvénynek, még az eljárási törvényeknek is, például a büntetőeljárási törvénynek. Mivel a helyi hatóságok </w:t>
-            </w:r>
-            <w:r>
-              <w:rPr>
-                <w:rFonts w:cs="Open Sans"/>
-              </w:rPr>
-              <w:t>többször is elmulasztották át</w:t>
-            </w:r>
-            <w:r>
-              <w:rPr>
-                <w:rFonts w:cs="Open Sans"/>
-              </w:rPr>
-              <w:t>ad</w:t>
-            </w:r>
-            <w:r>
-              <w:rPr>
-                <w:rFonts w:cs="Open Sans"/>
-              </w:rPr>
-              <w:t>ni</w:t>
-            </w:r>
-            <w:r>
-              <w:rPr>
-                <w:rFonts w:cs="Open Sans"/>
-              </w:rPr>
-              <w:t xml:space="preserve"> a hivatalos dokumentumokat a családnak, most tisztelettel kérem Önt, hogy </w:t>
-            </w:r>
-            <w:r>
-              <w:rPr>
-                <w:rFonts w:cs="Open Sans"/>
-              </w:rPr>
-              <w:t>korrigálja</w:t>
-            </w:r>
-            <w:r>
-              <w:rPr>
-                <w:rFonts w:cs="Open Sans"/>
-              </w:rPr>
-              <w:t xml:space="preserve"> </w:t>
-            </w:r>
-            <w:r>
-              <w:rPr>
-                <w:rFonts w:cs="Open Sans"/>
-              </w:rPr>
-              <w:t>ezt a</w:t>
-            </w:r>
-            <w:r>
-              <w:rPr>
-                <w:rFonts w:cs="Open Sans"/>
-              </w:rPr>
-              <w:t xml:space="preserve"> </w:t>
-            </w:r>
-            <w:r>
-              <w:rPr>
-                <w:rFonts w:cs="Open Sans"/>
-              </w:rPr>
-              <w:t>hibá</w:t>
-            </w:r>
-            <w:r>
-              <w:rPr>
-                <w:rFonts w:cs="Open Sans"/>
-              </w:rPr>
-              <w:t xml:space="preserve">t, </w:t>
+              <w:t xml:space="preserve">A jogállamiságot tiszteletben tartó jogalapú rendszernek ennek megfelelően is kell működnie, és az állami szerveknek is alá kell vetniük magukat a törvénynek, még az eljárási törvényeknek is, például a büntetőeljárási törvénynek. Mivel a helyi hatóságok többször is elmulasztották átadni a hivatalos dokumentumokat a családnak, most tisztelettel kérem Önt, hogy korrigálja ezt a hibát, </w:t>
             </w:r>
             <w:r>
               <w:rPr>
                 <w:rFonts w:cs="Open Sans"/>
               </w:rPr>
               <w:lastRenderedPageBreak/>
-              <w:t>és segítsen a megfelelő hivatalos dokumentumok összegyűjtésében és a család</w:t>
-            </w:r>
-            <w:r>
-              <w:rPr>
-                <w:rFonts w:cs="Open Sans"/>
-              </w:rPr>
-              <w:t>hoz</w:t>
-            </w:r>
-            <w:r>
-              <w:rPr>
-                <w:rFonts w:cs="Open Sans"/>
-              </w:rPr>
-              <w:t xml:space="preserve"> történő </w:t>
-            </w:r>
-            <w:r>
-              <w:rPr>
-                <w:rFonts w:cs="Open Sans"/>
-              </w:rPr>
-              <w:t>eljuttatásban</w:t>
-            </w:r>
-            <w:r>
-              <w:rPr>
-                <w:rFonts w:cs="Open Sans"/>
-              </w:rPr>
-              <w:t xml:space="preserve">. </w:t>
-            </w:r>
-            <w:r>
-              <w:rPr>
-                <w:rFonts w:cs="Open Sans"/>
-              </w:rPr>
-              <w:t>Mindez</w:t>
-            </w:r>
-            <w:r>
-              <w:rPr>
-                <w:rFonts w:cs="Open Sans"/>
-              </w:rPr>
-              <w:t xml:space="preserve"> megoldhatja az esetet, ha az eljárási hibák kivételével minden más törvényszerű volt, amit mindketten remélünk. </w:t>
-            </w:r>
-            <w:r>
-              <w:rPr>
-                <w:rFonts w:cs="Open Sans"/>
-              </w:rPr>
-              <w:t>Máskülönben ugyanis</w:t>
-            </w:r>
-            <w:r>
-              <w:rPr>
-                <w:rFonts w:cs="Open Sans"/>
-              </w:rPr>
-              <w:t xml:space="preserve"> fel kell tenni a súlyos kérdést: miért nem adják </w:t>
-            </w:r>
-            <w:r>
-              <w:rPr>
-                <w:rFonts w:cs="Open Sans"/>
-              </w:rPr>
-              <w:t>át</w:t>
-            </w:r>
-            <w:r>
-              <w:rPr>
-                <w:rFonts w:cs="Open Sans"/>
-              </w:rPr>
-              <w:t xml:space="preserve"> a hatóságok a bírósági végzéseket? Kérjük, vegye ezt komolyan, és járjon el a megadott információknak megfelelően. Mindketten el akarjuk kerülni az eszkalációt.</w:t>
+              <w:t>és segítsen a megfelelő hivatalos dokumentumok összegyűjtésében és a családhoz történő eljuttatásban. Mindez megoldhatja az esetet, ha az eljárási hibák kivételével minden más törvényszerű volt, amit mindketten remélünk. Máskülönben ugyanis fel kell tenni a súlyos kérdést: miért nem adják át a hatóságok a bírósági végzéseket? Kérjük, vegye ezt komolyan, és járjon el a megadott információknak megfelelően. Mindketten el akarjuk kerülni az eszkalációt.</w:t>
             </w:r>
             <w:r>
               <w:rPr>
@@ -2564,8 +1986,6 @@
               </w:rPr>
               <w:t>”</w:t>
             </w:r>
-            <w:bookmarkStart w:id="0" w:name="_GoBack"/>
-            <w:bookmarkEnd w:id="0"/>
           </w:p>
         </w:tc>
       </w:tr>
@@ -2614,49 +2034,7 @@
         <w:rPr>
           <w:rFonts w:cs="Open Sans"/>
         </w:rPr>
-        <w:t>E-mail csere Csom Gyula és a magyar kínai konzulátus</w:t>
-      </w:r>
-      <w:r>
-        <w:rPr>
-          <w:rFonts w:cs="Open Sans"/>
-        </w:rPr>
-        <w:t xml:space="preserve"> között</w:t>
-      </w:r>
-      <w:r>
-        <w:rPr>
-          <w:rFonts w:cs="Open Sans"/>
-        </w:rPr>
-        <w:t xml:space="preserve">, </w:t>
-      </w:r>
-      <w:r>
-        <w:rPr>
-          <w:rFonts w:cs="Open Sans"/>
-        </w:rPr>
-        <w:t xml:space="preserve">2020. </w:t>
-      </w:r>
-      <w:r>
-        <w:rPr>
-          <w:rFonts w:cs="Open Sans"/>
-        </w:rPr>
-        <w:t xml:space="preserve">október 10 </w:t>
-      </w:r>
-      <w:r>
-        <w:rPr>
-          <w:rFonts w:cs="Open Sans"/>
-        </w:rPr>
-        <w:t>–</w:t>
-      </w:r>
-      <w:r>
-        <w:rPr>
-          <w:rFonts w:cs="Open Sans"/>
-        </w:rPr>
-        <w:t xml:space="preserve"> 2020</w:t>
-      </w:r>
-      <w:r>
-        <w:rPr>
-          <w:rFonts w:cs="Open Sans"/>
-        </w:rPr>
-        <w:t>. december 26</w:t>
+        <w:t>E-mail csere Csom Gyula és a magyar kínai konzulátus között, 2020. október 10 – 2020. december 26</w:t>
       </w:r>
       <w:r>
         <w:t xml:space="preserve"> </w:t>
@@ -3989,6 +3367,7 @@
   <w:style w:type="character" w:default="1" w:styleId="Bekezdsalapbettpusa">
     <w:name w:val="Default Paragraph Font"/>
     <w:uiPriority w:val="1"/>
+    <w:semiHidden/>
     <w:unhideWhenUsed/>
   </w:style>
   <w:style w:type="table" w:default="1" w:styleId="Normltblzat">

</xml_diff>